<commit_message>
Paper CV: fix date bugs - Paper CV  : change the engine, Add social Buttons, Added BUPA experience - Add a todo
</commit_message>
<xml_diff>
--- a/app/generator/AntoineLucasResume.docx
+++ b/app/generator/AntoineLucasResume.docx
@@ -8,6 +8,7 @@
       </w:pPr>
       <w:r>
         <w:rPr>
+          <w:color w:val="000000"/>
           <w:b/>
           <w:bCs/>
           <w:u w:val="single"/>
@@ -22,6 +23,7 @@
       </w:r>
       <w:r>
         <w:rPr>
+          <w:color w:val="000000"/>
           <w:rFonts w:ascii="Arial" w:hAnsi="Arial" w:cs="Arial"/>
           <w:sz w:val="24"/>
           <w:szCs w:val="24"/>
@@ -33,6 +35,7 @@
       </w:r>
       <w:r>
         <w:rPr>
+          <w:color w:val="000000"/>
           <w:rFonts w:ascii="Arial" w:hAnsi="Arial" w:cs="Arial"/>
           <w:sz w:val="24"/>
           <w:szCs w:val="24"/>
@@ -44,12 +47,12 @@
       </w:r>
       <w:r>
         <w:rPr>
-          <w:color w:val="39116C"/>
+          <w:color w:val="000000"/>
           <w:rFonts w:ascii="Arial" w:hAnsi="Arial" w:cs="Arial"/>
           <w:sz w:val="24"/>
           <w:szCs w:val="24"/>
         </w:rPr>
-        <w:t>http://a-lucas.github.io/resume/app/#/AntoineLucas</w:t>
+        <w:t>To get an up to date version, visit: http://a-lucas.github.io/resume/app/#/AntoineLucas</w:t>
       </w:r>
     </w:p>
     <w:p>
@@ -63,7 +66,7 @@
           <w:sz w:val="24"/>
           <w:szCs w:val="24"/>
         </w:rPr>
-        <w:t>I am a Web DevOps with several years experiences developing complex solutions. I am not just a developer, I have good BA and BI skills that helps deliver the best quality product in a minimum of iterations.</w:t>
+        <w:t>I am a Web DevOps with several years experiences developing complex solutions.I have a good knowledge of BA and BI aquire by practice.Only available for contracts on site or remotly.</w:t>
       </w:r>
     </w:p>
     <w:p>
@@ -76,7 +79,7 @@
           <w:sz w:val="14"/>
           <w:szCs w:val="14"/>
         </w:rPr>
-        <w:t>This Word document has been automatically generated from http://a-lucas.github.io/resume/app/#/AntoineLucas.</w:t>
+        <w:t>This page is generated from a word document generator I build. For more info, visit: https://github.com/a-lucas/resume</w:t>
       </w:r>
     </w:p>
     <w:p>
@@ -138,7 +141,7 @@
           <w:sz w:val="18"/>
           <w:szCs w:val="18"/>
         </w:rPr>
-        <w:t>Nov 2015</w:t>
+        <w:t>Aug 2015</w:t>
       </w:r>
       <w:r>
         <w:t xml:space="preserve"> ⇢ </w:t>
@@ -149,7 +152,7 @@
           <w:sz w:val="18"/>
           <w:szCs w:val="18"/>
         </w:rPr>
-        <w:t>Nov 2015</w:t>
+        <w:t>Jan 2016</w:t>
       </w:r>
       <w:r>
         <w:rPr>
@@ -260,7 +263,7 @@
           <w:sz w:val="18"/>
           <w:szCs w:val="18"/>
         </w:rPr>
-        <w:t>Nov 2015</w:t>
+        <w:t>Jun 2015</w:t>
       </w:r>
       <w:r>
         <w:t xml:space="preserve"> ⇢ </w:t>
@@ -271,7 +274,7 @@
           <w:sz w:val="18"/>
           <w:szCs w:val="18"/>
         </w:rPr>
-        <w:t>Nov 2015</w:t>
+        <w:t>Aug 2015</w:t>
       </w:r>
       <w:r>
         <w:rPr>
@@ -382,7 +385,7 @@
           <w:sz w:val="18"/>
           <w:szCs w:val="18"/>
         </w:rPr>
-        <w:t>Nov 2015</w:t>
+        <w:t>Dec 2013</w:t>
       </w:r>
       <w:r>
         <w:t xml:space="preserve"> ⇢ </w:t>
@@ -393,7 +396,7 @@
           <w:sz w:val="18"/>
           <w:szCs w:val="18"/>
         </w:rPr>
-        <w:t>Nov 2015</w:t>
+        <w:t>Mar 2015</w:t>
       </w:r>
       <w:r>
         <w:rPr>
@@ -579,7 +582,7 @@
           <w:sz w:val="18"/>
           <w:szCs w:val="18"/>
         </w:rPr>
-        <w:t>Nov 2015</w:t>
+        <w:t>Jul 2010</w:t>
       </w:r>
       <w:r>
         <w:t xml:space="preserve"> ⇢ </w:t>
@@ -590,7 +593,7 @@
           <w:sz w:val="18"/>
           <w:szCs w:val="18"/>
         </w:rPr>
-        <w:t>Nov 2015</w:t>
+        <w:t>Jun 2013</w:t>
       </w:r>
       <w:r>
         <w:rPr>
@@ -810,7 +813,7 @@
           <w:sz w:val="18"/>
           <w:szCs w:val="18"/>
         </w:rPr>
-        <w:t>Nov 2015</w:t>
+        <w:t>Oct 2010</w:t>
       </w:r>
       <w:r>
         <w:t xml:space="preserve"> ⇢ </w:t>
@@ -821,7 +824,7 @@
           <w:sz w:val="18"/>
           <w:szCs w:val="18"/>
         </w:rPr>
-        <w:t>Nov 2015</w:t>
+        <w:t>Jun 2011</w:t>
       </w:r>
       <w:r>
         <w:rPr>
@@ -939,7 +942,7 @@
           <w:sz w:val="18"/>
           <w:szCs w:val="18"/>
         </w:rPr>
-        <w:t>Nov 2015</w:t>
+        <w:t>Oct 2007</w:t>
       </w:r>
       <w:r>
         <w:t xml:space="preserve"> ⇢ </w:t>
@@ -950,7 +953,7 @@
           <w:sz w:val="18"/>
           <w:szCs w:val="18"/>
         </w:rPr>
-        <w:t>Nov 2015</w:t>
+        <w:t>Jul 2008</w:t>
       </w:r>
       <w:r>
         <w:rPr>
@@ -1068,7 +1071,7 @@
           <w:sz w:val="18"/>
           <w:szCs w:val="18"/>
         </w:rPr>
-        <w:t>Nov 2015</w:t>
+        <w:t>Feb 2006</w:t>
       </w:r>
       <w:r>
         <w:t xml:space="preserve"> ⇢ </w:t>
@@ -1079,7 +1082,7 @@
           <w:sz w:val="18"/>
           <w:szCs w:val="18"/>
         </w:rPr>
-        <w:t>Nov 2015</w:t>
+        <w:t>Jul 2007</w:t>
       </w:r>
       <w:r>
         <w:rPr>
@@ -1183,7 +1186,7 @@
           <w:sz w:val="18"/>
           <w:szCs w:val="18"/>
         </w:rPr>
-        <w:t>Nov 2015</w:t>
+        <w:t>Jan 1998</w:t>
       </w:r>
       <w:r>
         <w:t xml:space="preserve"> ⇢ </w:t>
@@ -1194,7 +1197,7 @@
           <w:sz w:val="18"/>
           <w:szCs w:val="18"/>
         </w:rPr>
-        <w:t>Nov 2015</w:t>
+        <w:t>Jan 2010</w:t>
       </w:r>
       <w:r>
         <w:rPr>
@@ -1259,7 +1262,7 @@
           <w:sz w:val="18"/>
           <w:szCs w:val="18"/>
         </w:rPr>
-        <w:t>Nov 2015</w:t>
+        <w:t>Jan 2010</w:t>
       </w:r>
       <w:r>
         <w:t xml:space="preserve"> ⇢ </w:t>
@@ -1270,7 +1273,7 @@
           <w:sz w:val="18"/>
           <w:szCs w:val="18"/>
         </w:rPr>
-        <w:t>Nov 2015</w:t>
+        <w:t>Jan 2011</w:t>
       </w:r>
       <w:r>
         <w:rPr>

</xml_diff>